<commit_message>
enrich instructions with clerk information
</commit_message>
<xml_diff>
--- a/docassemble/UsTxFamilyLaw/data/templates/701_-_Motion_for_New_Trial_pro_se_v2.docx
+++ b/docassemble/UsTxFamilyLaw/data/templates/701_-_Motion_for_New_Trial_pro_se_v2.docx
@@ -16,25 +16,7 @@
           <w:sz w:val="24"/>
           <w:szCs w:val="24"/>
         </w:rPr>
-        <w:t xml:space="preserve">{{p </w:t>
-      </w:r>
-      <w:proofErr w:type="spellStart"/>
-      <w:r>
-        <w:rPr>
-          <w:rFonts w:ascii="Times New Roman" w:hAnsi="Times New Roman" w:cs="Times New Roman"/>
-          <w:sz w:val="24"/>
-          <w:szCs w:val="24"/>
-        </w:rPr>
-        <w:t>include_docx_template</w:t>
-      </w:r>
-      <w:proofErr w:type="spellEnd"/>
-      <w:r>
-        <w:rPr>
-          <w:rFonts w:ascii="Times New Roman" w:hAnsi="Times New Roman" w:cs="Times New Roman"/>
-          <w:sz w:val="24"/>
-          <w:szCs w:val="24"/>
-        </w:rPr>
-        <w:t>(‘000_case_style.docx’)}}</w:t>
+        <w:t>{{p include_docx_template(‘000_case_style.docx’)}}</w:t>
       </w:r>
     </w:p>
     <w:p>
@@ -77,7 +59,6 @@
         <w:tab/>
         <w:t>{{</w:t>
       </w:r>
-      <w:proofErr w:type="spellStart"/>
       <w:r>
         <w:rPr>
           <w:rFonts w:ascii="Times New Roman" w:hAnsi="Times New Roman" w:cs="Times New Roman"/>
@@ -92,42 +73,15 @@
           <w:sz w:val="24"/>
           <w:szCs w:val="24"/>
         </w:rPr>
-        <w:t>alignment</w:t>
-      </w:r>
-      <w:proofErr w:type="spellEnd"/>
-      <w:r>
-        <w:rPr>
-          <w:rFonts w:ascii="Times New Roman" w:hAnsi="Times New Roman" w:cs="Times New Roman"/>
-          <w:sz w:val="24"/>
-          <w:szCs w:val="24"/>
-        </w:rPr>
-        <w:t xml:space="preserve">}}, </w:t>
-      </w:r>
-      <w:r>
-        <w:rPr>
-          <w:rFonts w:ascii="Times New Roman" w:hAnsi="Times New Roman" w:cs="Times New Roman"/>
-          <w:sz w:val="24"/>
-          <w:szCs w:val="24"/>
-        </w:rPr>
-        <w:t>{{</w:t>
-      </w:r>
-      <w:proofErr w:type="spellStart"/>
-      <w:r>
-        <w:rPr>
-          <w:rFonts w:ascii="Times New Roman" w:hAnsi="Times New Roman" w:cs="Times New Roman"/>
-          <w:sz w:val="24"/>
-          <w:szCs w:val="24"/>
-        </w:rPr>
-        <w:t>case.client.name.full</w:t>
-      </w:r>
-      <w:proofErr w:type="spellEnd"/>
-      <w:r>
-        <w:rPr>
-          <w:rFonts w:ascii="Times New Roman" w:hAnsi="Times New Roman" w:cs="Times New Roman"/>
-          <w:sz w:val="24"/>
-          <w:szCs w:val="24"/>
-        </w:rPr>
-        <w:t>()}},</w:t>
+        <w:t xml:space="preserve">alignment}}, </w:t>
+      </w:r>
+      <w:r>
+        <w:rPr>
+          <w:rFonts w:ascii="Times New Roman" w:hAnsi="Times New Roman" w:cs="Times New Roman"/>
+          <w:sz w:val="24"/>
+          <w:szCs w:val="24"/>
+        </w:rPr>
+        <w:t>{{case.client.name.full()}},</w:t>
       </w:r>
       <w:r>
         <w:rPr>
@@ -381,25 +335,7 @@
           <w:sz w:val="24"/>
           <w:szCs w:val="24"/>
         </w:rPr>
-        <w:t>{{</w:t>
-      </w:r>
-      <w:proofErr w:type="spellStart"/>
-      <w:r>
-        <w:rPr>
-          <w:rFonts w:ascii="Times New Roman" w:hAnsi="Times New Roman" w:cs="Times New Roman"/>
-          <w:sz w:val="24"/>
-          <w:szCs w:val="24"/>
-        </w:rPr>
-        <w:t>judgment_date</w:t>
-      </w:r>
-      <w:proofErr w:type="spellEnd"/>
-      <w:r>
-        <w:rPr>
-          <w:rFonts w:ascii="Times New Roman" w:hAnsi="Times New Roman" w:cs="Times New Roman"/>
-          <w:sz w:val="24"/>
-          <w:szCs w:val="24"/>
-        </w:rPr>
-        <w:t>}}</w:t>
+        <w:t>{{judgment_date}}</w:t>
       </w:r>
       <w:r>
         <w:rPr>
@@ -459,7 +395,6 @@
         </w:rPr>
         <w:t>{{</w:t>
       </w:r>
-      <w:proofErr w:type="spellStart"/>
       <w:r>
         <w:rPr>
           <w:rFonts w:ascii="Times New Roman" w:hAnsi="Times New Roman" w:cs="Times New Roman"/>
@@ -474,16 +409,7 @@
           <w:sz w:val="24"/>
           <w:szCs w:val="24"/>
         </w:rPr>
-        <w:t>alignment</w:t>
-      </w:r>
-      <w:proofErr w:type="spellEnd"/>
-      <w:r>
-        <w:rPr>
-          <w:rFonts w:ascii="Times New Roman" w:hAnsi="Times New Roman" w:cs="Times New Roman"/>
-          <w:sz w:val="24"/>
-          <w:szCs w:val="24"/>
-        </w:rPr>
-        <w:t>}}</w:t>
+        <w:t>alignment}}</w:t>
       </w:r>
       <w:r>
         <w:rPr>
@@ -544,25 +470,7 @@
           <w:sz w:val="24"/>
           <w:szCs w:val="24"/>
         </w:rPr>
-        <w:t xml:space="preserve">{{p </w:t>
-      </w:r>
-      <w:proofErr w:type="spellStart"/>
-      <w:r>
-        <w:rPr>
-          <w:rFonts w:ascii="Times New Roman" w:hAnsi="Times New Roman" w:cs="Times New Roman"/>
-          <w:sz w:val="24"/>
-          <w:szCs w:val="24"/>
-        </w:rPr>
-        <w:t>include_docx_template</w:t>
-      </w:r>
-      <w:proofErr w:type="spellEnd"/>
-      <w:r>
-        <w:rPr>
-          <w:rFonts w:ascii="Times New Roman" w:hAnsi="Times New Roman" w:cs="Times New Roman"/>
-          <w:sz w:val="24"/>
-          <w:szCs w:val="24"/>
-        </w:rPr>
-        <w:t>(‘000_</w:t>
+        <w:t>{{p include_docx_template(‘000_</w:t>
       </w:r>
       <w:r>
         <w:rPr>
@@ -613,25 +521,7 @@
           <w:szCs w:val="24"/>
         </w:rPr>
         <w:lastRenderedPageBreak/>
-        <w:t xml:space="preserve">{{p </w:t>
-      </w:r>
-      <w:proofErr w:type="spellStart"/>
-      <w:r>
-        <w:rPr>
-          <w:rFonts w:ascii="Times New Roman" w:hAnsi="Times New Roman" w:cs="Times New Roman"/>
-          <w:sz w:val="24"/>
-          <w:szCs w:val="24"/>
-        </w:rPr>
-        <w:t>include_docx_template</w:t>
-      </w:r>
-      <w:proofErr w:type="spellEnd"/>
-      <w:r>
-        <w:rPr>
-          <w:rFonts w:ascii="Times New Roman" w:hAnsi="Times New Roman" w:cs="Times New Roman"/>
-          <w:sz w:val="24"/>
-          <w:szCs w:val="24"/>
-        </w:rPr>
-        <w:t>(‘000_</w:t>
+        <w:t>{{p include_docx_template(‘000_</w:t>
       </w:r>
       <w:r>
         <w:rPr>
@@ -944,6 +834,124 @@
           <w:p>
             <w:pPr>
               <w:pStyle w:val="ListParagraph"/>
+              <w:rPr>
+                <w:rFonts w:cs="Times New Roman"/>
+                <w:sz w:val="24"/>
+                <w:szCs w:val="24"/>
+              </w:rPr>
+            </w:pPr>
+          </w:p>
+          <w:p>
+            <w:pPr>
+              <w:pStyle w:val="ListParagraph"/>
+              <w:rPr>
+                <w:rFonts w:cs="Times New Roman"/>
+                <w:sz w:val="24"/>
+                <w:szCs w:val="24"/>
+              </w:rPr>
+            </w:pPr>
+            <w:r>
+              <w:rPr>
+                <w:rFonts w:cs="Times New Roman"/>
+                <w:sz w:val="24"/>
+                <w:szCs w:val="24"/>
+              </w:rPr>
+              <w:t>{{clerk_info.Address}}</w:t>
+            </w:r>
+          </w:p>
+          <w:p>
+            <w:pPr>
+              <w:pStyle w:val="ListParagraph"/>
+              <w:rPr>
+                <w:rFonts w:cs="Times New Roman"/>
+                <w:sz w:val="24"/>
+                <w:szCs w:val="24"/>
+              </w:rPr>
+            </w:pPr>
+            <w:r>
+              <w:rPr>
+                <w:rFonts w:cs="Times New Roman"/>
+                <w:sz w:val="24"/>
+                <w:szCs w:val="24"/>
+              </w:rPr>
+              <w:t>{{clerk_info.Street}}</w:t>
+            </w:r>
+          </w:p>
+          <w:p>
+            <w:pPr>
+              <w:pStyle w:val="ListParagraph"/>
+              <w:rPr>
+                <w:rFonts w:cs="Times New Roman"/>
+                <w:sz w:val="24"/>
+                <w:szCs w:val="24"/>
+              </w:rPr>
+            </w:pPr>
+            <w:r>
+              <w:rPr>
+                <w:rFonts w:cs="Times New Roman"/>
+                <w:sz w:val="24"/>
+                <w:szCs w:val="24"/>
+              </w:rPr>
+              <w:t>{{clerk_info.City}}, Texas</w:t>
+            </w:r>
+            <w:r>
+              <w:rPr>
+                <w:rFonts w:cs="Times New Roman"/>
+                <w:sz w:val="24"/>
+                <w:szCs w:val="24"/>
+              </w:rPr>
+              <w:t xml:space="preserve"> {{clerk_info.Zip_Code}}</w:t>
+            </w:r>
+          </w:p>
+          <w:p>
+            <w:pPr>
+              <w:pStyle w:val="ListParagraph"/>
+              <w:rPr>
+                <w:rFonts w:cs="Times New Roman"/>
+                <w:sz w:val="24"/>
+                <w:szCs w:val="24"/>
+              </w:rPr>
+            </w:pPr>
+            <w:r>
+              <w:rPr>
+                <w:rFonts w:cs="Times New Roman"/>
+                <w:sz w:val="24"/>
+                <w:szCs w:val="24"/>
+              </w:rPr>
+              <w:t>Tel: {{clerk_info.Phone}}</w:t>
+            </w:r>
+          </w:p>
+          <w:p>
+            <w:pPr>
+              <w:pStyle w:val="ListParagraph"/>
+              <w:rPr>
+                <w:rFonts w:cs="Times New Roman"/>
+                <w:sz w:val="24"/>
+                <w:szCs w:val="24"/>
+              </w:rPr>
+            </w:pPr>
+            <w:r>
+              <w:rPr>
+                <w:rFonts w:cs="Times New Roman"/>
+                <w:sz w:val="24"/>
+                <w:szCs w:val="24"/>
+              </w:rPr>
+              <w:t>Email: {{clerk_info.Email}}</w:t>
+            </w:r>
+          </w:p>
+          <w:p>
+            <w:pPr>
+              <w:pStyle w:val="ListParagraph"/>
+              <w:rPr>
+                <w:rFonts w:cs="Times New Roman"/>
+                <w:sz w:val="24"/>
+                <w:szCs w:val="24"/>
+              </w:rPr>
+            </w:pPr>
+          </w:p>
+          <w:p>
+            <w:pPr>
+              <w:pStyle w:val="ListParagraph"/>
               <w:numPr>
                 <w:ilvl w:val="0"/>
                 <w:numId w:val="3"/>
@@ -1004,43 +1012,7 @@
                 <w:sz w:val="24"/>
                 <w:szCs w:val="24"/>
               </w:rPr>
-              <w:t>Mail one of the two copies to {{</w:t>
-            </w:r>
-            <w:proofErr w:type="spellStart"/>
-            <w:r>
-              <w:rPr>
-                <w:rFonts w:cs="Times New Roman"/>
-                <w:sz w:val="24"/>
-                <w:szCs w:val="24"/>
-              </w:rPr>
-              <w:t>case.oc.name.full</w:t>
-            </w:r>
-            <w:proofErr w:type="spellEnd"/>
-            <w:r>
-              <w:rPr>
-                <w:rFonts w:cs="Times New Roman"/>
-                <w:sz w:val="24"/>
-                <w:szCs w:val="24"/>
-              </w:rPr>
-              <w:t>()}} at {{</w:t>
-            </w:r>
-            <w:proofErr w:type="spellStart"/>
-            <w:r>
-              <w:rPr>
-                <w:rFonts w:cs="Times New Roman"/>
-                <w:sz w:val="24"/>
-                <w:szCs w:val="24"/>
-              </w:rPr>
-              <w:t>case.oc.address</w:t>
-            </w:r>
-            <w:proofErr w:type="spellEnd"/>
-            <w:r>
-              <w:rPr>
-                <w:rFonts w:cs="Times New Roman"/>
-                <w:sz w:val="24"/>
-                <w:szCs w:val="24"/>
-              </w:rPr>
-              <w:t>}}.</w:t>
+              <w:t>Mail one of the two copies to {{case.oc.name.full()}} at {{case.oc.address}}.</w:t>
             </w:r>
           </w:p>
           <w:p>
@@ -1062,18 +1034,8 @@
                 <w:sz w:val="24"/>
                 <w:szCs w:val="24"/>
               </w:rPr>
-              <w:t xml:space="preserve">{%p if </w:t>
+              <w:t>{%p if service_certified</w:t>
             </w:r>
-            <w:proofErr w:type="spellStart"/>
-            <w:r>
-              <w:rPr>
-                <w:rFonts w:cs="Times New Roman"/>
-                <w:sz w:val="24"/>
-                <w:szCs w:val="24"/>
-              </w:rPr>
-              <w:t>service_certified</w:t>
-            </w:r>
-            <w:proofErr w:type="spellEnd"/>
             <w:r>
               <w:rPr>
                 <w:rFonts w:cs="Times New Roman"/>
@@ -2935,6 +2897,15 @@
 </file>
 
 <file path=customXml/item2.xml><?xml version="1.0" encoding="utf-8"?>
+<?mso-contentType ?>
+<FormTemplates xmlns="http://schemas.microsoft.com/sharepoint/v3/contenttype/forms">
+  <Display>DocumentLibraryForm</Display>
+  <Edit>DocumentLibraryForm</Edit>
+  <New>DocumentLibraryForm</New>
+</FormTemplates>
+</file>
+
+<file path=customXml/item3.xml><?xml version="1.0" encoding="utf-8"?>
 <ct:contentTypeSchema xmlns:ct="http://schemas.microsoft.com/office/2006/metadata/contentType" xmlns:ma="http://schemas.microsoft.com/office/2006/metadata/properties/metaAttributes" ct:_="" ma:_="" ma:contentTypeName="Document" ma:contentTypeID="0x0101009817D49A1D2E4D448CE376503B781195" ma:contentTypeVersion="16" ma:contentTypeDescription="Create a new document." ma:contentTypeScope="" ma:versionID="e57a44cfd4c3a4ac32a41a7b0dcc972c">
   <xsd:schema xmlns:xsd="http://www.w3.org/2001/XMLSchema" xmlns:xs="http://www.w3.org/2001/XMLSchema" xmlns:p="http://schemas.microsoft.com/office/2006/metadata/properties" xmlns:ns3="9fc0c213-4ecb-49ab-b960-efaf3b528a83" xmlns:ns4="f70056d1-21c1-4f0c-9bd3-97a723e8d21b" targetNamespace="http://schemas.microsoft.com/office/2006/metadata/properties" ma:root="true" ma:fieldsID="83dfeb1657edeee6776655d69c74417a" ns3:_="" ns4:_="">
     <xsd:import namespace="9fc0c213-4ecb-49ab-b960-efaf3b528a83"/>
@@ -3175,15 +3146,6 @@
 </ct:contentTypeSchema>
 </file>
 
-<file path=customXml/item3.xml><?xml version="1.0" encoding="utf-8"?>
-<?mso-contentType ?>
-<FormTemplates xmlns="http://schemas.microsoft.com/sharepoint/v3/contenttype/forms">
-  <Display>DocumentLibraryForm</Display>
-  <Edit>DocumentLibraryForm</Edit>
-  <New>DocumentLibraryForm</New>
-</FormTemplates>
-</file>
-
 <file path=customXml/itemProps1.xml><?xml version="1.0" encoding="utf-8"?>
 <ds:datastoreItem xmlns:ds="http://schemas.openxmlformats.org/officeDocument/2006/customXml" ds:itemID="{B5D84A55-FC8C-4A8E-AD5B-D888BFDD3373}">
   <ds:schemaRefs>
@@ -3195,6 +3157,14 @@
 </file>
 
 <file path=customXml/itemProps2.xml><?xml version="1.0" encoding="utf-8"?>
+<ds:datastoreItem xmlns:ds="http://schemas.openxmlformats.org/officeDocument/2006/customXml" ds:itemID="{F68810F5-3E97-4605-B44C-6EC6F261CD09}">
+  <ds:schemaRefs>
+    <ds:schemaRef ds:uri="http://schemas.microsoft.com/sharepoint/v3/contenttype/forms"/>
+  </ds:schemaRefs>
+</ds:datastoreItem>
+</file>
+
+<file path=customXml/itemProps3.xml><?xml version="1.0" encoding="utf-8"?>
 <ds:datastoreItem xmlns:ds="http://schemas.openxmlformats.org/officeDocument/2006/customXml" ds:itemID="{A349BBC4-6BC2-4DAA-BAD4-49BA5FE3D69E}">
   <ds:schemaRefs>
     <ds:schemaRef ds:uri="http://schemas.microsoft.com/office/2006/metadata/contentType"/>
@@ -3211,12 +3181,4 @@
     <ds:schemaRef ds:uri="http://schemas.microsoft.com/internal/obd"/>
   </ds:schemaRefs>
 </ds:datastoreItem>
-</file>
-
-<file path=customXml/itemProps3.xml><?xml version="1.0" encoding="utf-8"?>
-<ds:datastoreItem xmlns:ds="http://schemas.openxmlformats.org/officeDocument/2006/customXml" ds:itemID="{F68810F5-3E97-4605-B44C-6EC6F261CD09}">
-  <ds:schemaRefs>
-    <ds:schemaRef ds:uri="http://schemas.microsoft.com/sharepoint/v3/contenttype/forms"/>
-  </ds:schemaRefs>
-</ds:datastoreItem>
 </file>
</xml_diff>